<commit_message>
Floating Simulation Description and Codes
</commit_message>
<xml_diff>
--- a/Example_CORDIC/Simulation Task_Floating/Floating Simulation Description.docx
+++ b/Example_CORDIC/Simulation Task_Floating/Floating Simulation Description.docx
@@ -5,9 +5,6 @@
     <w:p>
       <w:pPr>
         <w:pStyle w:val="Title"/>
-        <w:rPr>
-          <w:rFonts w:hint="eastAsia"/>
-        </w:rPr>
       </w:pPr>
       <w:r>
         <w:rPr>
@@ -19,9 +16,6 @@
     <w:p>
       <w:pPr>
         <w:pStyle w:val="Subtitle"/>
-        <w:rPr>
-          <w:rFonts w:hint="eastAsia"/>
-        </w:rPr>
       </w:pPr>
       <w:r>
         <w:rPr>
@@ -31,11 +25,6 @@
       </w:r>
     </w:p>
     <w:p>
-      <w:pPr>
-        <w:rPr>
-          <w:rFonts w:hint="eastAsia"/>
-        </w:rPr>
-      </w:pPr>
       <w:r>
         <w:rPr>
           <w:rFonts w:hint="eastAsia"/>
@@ -62,11 +51,6 @@
       </w:r>
     </w:p>
     <w:p>
-      <w:pPr>
-        <w:rPr>
-          <w:rFonts w:hint="eastAsia"/>
-        </w:rPr>
-      </w:pPr>
       <w:r>
         <w:rPr>
           <w:position w:val="-52"/>
@@ -94,7 +78,7 @@
           <v:shape id="_x0000_i1025" type="#_x0000_t75" style="width:106.2pt;height:57.6pt" o:ole="">
             <v:imagedata r:id="rId6" o:title=""/>
           </v:shape>
-          <o:OLEObject Type="Embed" ProgID="Equation.DSMT4" ShapeID="_x0000_i1025" DrawAspect="Content" ObjectID="_1526888102" r:id="rId7"/>
+          <o:OLEObject Type="Embed" ProgID="Equation.DSMT4" ShapeID="_x0000_i1025" DrawAspect="Content" ObjectID="_1526899214" r:id="rId7"/>
         </w:object>
       </w:r>
       <w:r>
@@ -102,11 +86,6 @@
       </w:r>
     </w:p>
     <w:p>
-      <w:pPr>
-        <w:rPr>
-          <w:rFonts w:hint="eastAsia"/>
-        </w:rPr>
-      </w:pPr>
       <w:r>
         <w:rPr>
           <w:rFonts w:hint="eastAsia"/>
@@ -132,9 +111,6 @@
     <w:p>
       <w:pPr>
         <w:pStyle w:val="Heading1"/>
-        <w:rPr>
-          <w:rFonts w:hint="eastAsia"/>
-        </w:rPr>
       </w:pPr>
       <w:r>
         <w:rPr>
@@ -144,11 +120,6 @@
       </w:r>
     </w:p>
     <w:p>
-      <w:pPr>
-        <w:rPr>
-          <w:rFonts w:hint="eastAsia"/>
-        </w:rPr>
-      </w:pPr>
       <w:r>
         <w:rPr>
           <w:rFonts w:hint="eastAsia"/>
@@ -278,10 +249,7 @@
         <w:t xml:space="preserve"> and  triangle</w:t>
       </w:r>
       <w:r>
-        <w:t xml:space="preserve"> for 1;</w:t>
-      </w:r>
-      <w:r>
-        <w:t xml:space="preserve"> linear for 2; hyperbolic for 3</w:t>
+        <w:t xml:space="preserve"> for 1; linear for 2; hyperbolic for 3</w:t>
       </w:r>
       <w:r>
         <w:rPr>
@@ -309,11 +277,6 @@
       </w:r>
     </w:p>
     <w:p>
-      <w:pPr>
-        <w:rPr>
-          <w:rFonts w:hint="eastAsia"/>
-        </w:rPr>
-      </w:pPr>
       <w:r>
         <w:rPr>
           <w:rFonts w:hint="eastAsia"/>
@@ -331,11 +294,6 @@
       </w:r>
     </w:p>
     <w:p>
-      <w:pPr>
-        <w:rPr>
-          <w:rFonts w:hint="eastAsia"/>
-        </w:rPr>
-      </w:pPr>
       <w:r>
         <w:rPr>
           <w:rFonts w:hint="eastAsia"/>
@@ -390,9 +348,6 @@
     <w:p>
       <w:pPr>
         <w:pStyle w:val="Heading1"/>
-        <w:rPr>
-          <w:rFonts w:hint="eastAsia"/>
-        </w:rPr>
       </w:pPr>
       <w:r>
         <w:rPr>
@@ -402,11 +357,6 @@
       </w:r>
     </w:p>
     <w:p>
-      <w:pPr>
-        <w:rPr>
-          <w:rFonts w:hint="eastAsia"/>
-        </w:rPr>
-      </w:pPr>
       <w:r>
         <w:rPr>
           <w:rFonts w:hint="eastAsia"/>
@@ -420,13 +370,7 @@
         <w:rPr>
           <w:rFonts w:hint="eastAsia"/>
         </w:rPr>
-        <w:t xml:space="preserve"> inputs for the function, </w:t>
-      </w:r>
-      <w:r>
-        <w:rPr>
-          <w:rFonts w:hint="eastAsia"/>
-        </w:rPr>
-        <w:t>where</w:t>
+        <w:t xml:space="preserve"> inputs for the function, where</w:t>
       </w:r>
       <w:r>
         <w:t xml:space="preserve"> w</w:t>
@@ -482,6 +426,12 @@
       </w:r>
       <w:r>
         <w:t>mod</w:t>
+      </w:r>
+      <w:r>
+        <w:rPr>
+          <w:rFonts w:hint="eastAsia"/>
+        </w:rPr>
+        <w:t>e</w:t>
       </w:r>
       <w:r>
         <w:rPr>
@@ -500,11 +450,6 @@
       </w:r>
     </w:p>
     <w:p>
-      <w:pPr>
-        <w:rPr>
-          <w:rFonts w:hint="eastAsia"/>
-        </w:rPr>
-      </w:pPr>
       <w:r>
         <w:rPr>
           <w:rFonts w:hint="eastAsia"/>
@@ -583,11 +528,6 @@
       </w:r>
     </w:p>
     <w:p>
-      <w:pPr>
-        <w:rPr>
-          <w:rFonts w:hint="eastAsia"/>
-        </w:rPr>
-      </w:pPr>
       <w:r>
         <w:rPr>
           <w:rFonts w:hint="eastAsia"/>
@@ -625,9 +565,6 @@
     <w:p>
       <w:pPr>
         <w:pStyle w:val="Heading1"/>
-        <w:rPr>
-          <w:rFonts w:hint="eastAsia"/>
-        </w:rPr>
       </w:pPr>
       <w:r>
         <w:rPr>
@@ -638,11 +575,6 @@
       </w:r>
     </w:p>
     <w:p>
-      <w:pPr>
-        <w:rPr>
-          <w:rFonts w:hint="eastAsia"/>
-        </w:rPr>
-      </w:pPr>
       <w:r>
         <w:rPr>
           <w:rFonts w:hint="eastAsia"/>
@@ -683,22 +615,11 @@
       </w:r>
     </w:p>
     <w:p>
-      <w:pPr>
-        <w:rPr>
-          <w:rFonts w:hint="eastAsia"/>
-        </w:rPr>
-      </w:pPr>
-      <w:r>
-        <w:rPr>
-          <w:rFonts w:hint="eastAsia"/>
-        </w:rPr>
-        <w:t xml:space="preserve">There are some outputs also. </w:t>
-      </w:r>
-      <w:r>
-        <w:rPr>
-          <w:rFonts w:hint="eastAsia"/>
-        </w:rPr>
-        <w:t>The</w:t>
+      <w:r>
+        <w:rPr>
+          <w:rFonts w:hint="eastAsia"/>
+        </w:rPr>
+        <w:t>There are some outputs also. The</w:t>
       </w:r>
       <w:r>
         <w:t xml:space="preserve"> order</w:t>
@@ -723,13 +644,7 @@
         <w:rPr>
           <w:rFonts w:hint="eastAsia"/>
         </w:rPr>
-        <w:t>max_</w:t>
-      </w:r>
-      <w:r>
-        <w:rPr>
-          <w:rFonts w:hint="eastAsia"/>
-        </w:rPr>
-        <w:t>err</w:t>
+        <w:t>max_err</w:t>
       </w:r>
       <w:proofErr w:type="spellEnd"/>
       <w:r>
@@ -745,13 +660,7 @@
         <w:rPr>
           <w:rFonts w:hint="eastAsia"/>
         </w:rPr>
-        <w:t xml:space="preserve"> </w:t>
-      </w:r>
-      <w:r>
-        <w:rPr>
-          <w:rFonts w:hint="eastAsia"/>
-        </w:rPr>
-        <w:t xml:space="preserve">CORDIC error </w:t>
+        <w:t xml:space="preserve"> CORDIC error </w:t>
       </w:r>
       <w:r>
         <w:rPr>
@@ -785,11 +694,6 @@
       </w:r>
     </w:p>
     <w:p>
-      <w:pPr>
-        <w:rPr>
-          <w:rFonts w:hint="eastAsia"/>
-        </w:rPr>
-      </w:pPr>
       <w:r>
         <w:rPr>
           <w:rFonts w:hint="eastAsia"/>
@@ -802,34 +706,248 @@
         </w:rPr>
         <w:t xml:space="preserve"> </w:t>
       </w:r>
+      <w:r>
+        <w:t>after one</w:t>
+      </w:r>
+      <w:r>
+        <w:rPr>
+          <w:rFonts w:hint="eastAsia"/>
+        </w:rPr>
+        <w:t xml:space="preserve"> </w:t>
+      </w:r>
+      <w:r>
+        <w:t>scanning loop</w:t>
+      </w:r>
+      <w:r>
+        <w:rPr>
+          <w:rFonts w:hint="eastAsia"/>
+        </w:rPr>
+        <w:t xml:space="preserve"> to get the maximum order in the domain</w:t>
+      </w:r>
+      <w:r>
+        <w:rPr>
+          <w:rFonts w:hint="eastAsia"/>
+        </w:rPr>
+        <w:t>, there will be another loop to get the maximum error in the angles.</w:t>
+      </w:r>
+    </w:p>
+    <w:p>
+      <w:pPr>
+        <w:pStyle w:val="Heading1"/>
+      </w:pPr>
+      <w:r>
+        <w:rPr>
+          <w:rFonts w:hint="eastAsia"/>
+        </w:rPr>
+        <w:t>Certain Angle</w:t>
+      </w:r>
+      <w:r>
+        <w:rPr>
+          <w:rFonts w:hint="eastAsia"/>
+        </w:rPr>
+        <w:t xml:space="preserve"> and Certain Order</w:t>
+      </w:r>
+      <w:r>
+        <w:rPr>
+          <w:rFonts w:hint="eastAsia"/>
+        </w:rPr>
+        <w:t xml:space="preserve"> Function</w:t>
+      </w:r>
+    </w:p>
+    <w:p>
+      <w:pPr>
+        <w:rPr>
+          <w:rFonts w:hint="eastAsia"/>
+        </w:rPr>
+      </w:pPr>
+      <w:r>
+        <w:rPr>
+          <w:rFonts w:hint="eastAsia"/>
+        </w:rPr>
+        <w:t>After the simulation, the function was found necessary for the project.</w:t>
+      </w:r>
+    </w:p>
+    <w:p>
+      <w:r>
+        <w:rPr>
+          <w:rFonts w:hint="eastAsia"/>
+        </w:rPr>
+        <w:t xml:space="preserve">There are </w:t>
+      </w:r>
+      <w:r>
+        <w:t>several</w:t>
+      </w:r>
+      <w:r>
+        <w:rPr>
+          <w:rFonts w:hint="eastAsia"/>
+        </w:rPr>
+        <w:t xml:space="preserve"> inputs for the function, where</w:t>
+      </w:r>
+      <w:r>
+        <w:t xml:space="preserve"> w</w:t>
+      </w:r>
+      <w:r>
+        <w:rPr>
+          <w:rFonts w:hint="eastAsia"/>
+        </w:rPr>
+        <w:t xml:space="preserve"> is</w:t>
+      </w:r>
+      <w:r>
+        <w:t xml:space="preserve"> value for </w:t>
+      </w:r>
       <w:proofErr w:type="gramStart"/>
       <w:r>
-        <w:rPr>
-          <w:rFonts w:hint="eastAsia"/>
-        </w:rPr>
-        <w:t xml:space="preserve">after </w:t>
-      </w:r>
-      <w:r>
-        <w:rPr>
-          <w:rFonts w:hint="eastAsia"/>
-        </w:rPr>
-        <w:t xml:space="preserve"> one</w:t>
+        <w:t>calculation</w:t>
+      </w:r>
+      <w:r>
+        <w:rPr>
+          <w:rFonts w:hint="eastAsia"/>
+        </w:rPr>
+        <w:t>,</w:t>
       </w:r>
       <w:proofErr w:type="gramEnd"/>
       <w:r>
         <w:rPr>
           <w:rFonts w:hint="eastAsia"/>
         </w:rPr>
-        <w:t xml:space="preserve"> scanning  loop to get the maximum order in the domain</w:t>
-      </w:r>
-      <w:r>
-        <w:rPr>
-          <w:rFonts w:hint="eastAsia"/>
-        </w:rPr>
-        <w:t>, there will be another loop to get the maximum error in the angles.</w:t>
+        <w:t xml:space="preserve"> and</w:t>
+      </w:r>
+      <w:r>
+        <w:t xml:space="preserve"> </w:t>
+      </w:r>
+      <w:r>
+        <w:rPr>
+          <w:rFonts w:hint="eastAsia"/>
+        </w:rPr>
+        <w:t>order</w:t>
+      </w:r>
+      <w:r>
+        <w:rPr>
+          <w:rFonts w:hint="eastAsia"/>
+        </w:rPr>
+        <w:t xml:space="preserve"> is </w:t>
+      </w:r>
+      <w:r>
+        <w:rPr>
+          <w:rFonts w:hint="eastAsia"/>
+        </w:rPr>
+        <w:t xml:space="preserve">required </w:t>
+      </w:r>
+      <w:r>
+        <w:t>calculation</w:t>
+      </w:r>
+      <w:r>
+        <w:rPr>
+          <w:rFonts w:hint="eastAsia"/>
+        </w:rPr>
+        <w:t xml:space="preserve"> order</w:t>
+      </w:r>
+      <w:r>
+        <w:rPr>
+          <w:rFonts w:hint="eastAsia"/>
+        </w:rPr>
+        <w:t xml:space="preserve">, and </w:t>
+      </w:r>
+      <w:r>
+        <w:t>mod</w:t>
+      </w:r>
+      <w:r>
+        <w:rPr>
+          <w:rFonts w:hint="eastAsia"/>
+        </w:rPr>
+        <w:t>e</w:t>
+      </w:r>
+      <w:r>
+        <w:rPr>
+          <w:rFonts w:hint="eastAsia"/>
+        </w:rPr>
+        <w:t xml:space="preserve"> is</w:t>
+      </w:r>
+      <w:r>
+        <w:t xml:space="preserve"> CORDIC mode</w:t>
+      </w:r>
+      <w:r>
+        <w:rPr>
+          <w:rFonts w:hint="eastAsia"/>
+        </w:rPr>
+        <w:t xml:space="preserve"> as same as defined in CORDIC element function.</w:t>
+      </w:r>
+    </w:p>
+    <w:p>
+      <w:r>
+        <w:rPr>
+          <w:rFonts w:hint="eastAsia"/>
+        </w:rPr>
+        <w:t xml:space="preserve">There are some outputs also. The </w:t>
+      </w:r>
+      <w:r>
+        <w:t>value</w:t>
+      </w:r>
+      <w:r>
+        <w:rPr>
+          <w:rFonts w:hint="eastAsia"/>
+        </w:rPr>
+        <w:t xml:space="preserve"> is/are</w:t>
+      </w:r>
+      <w:r>
+        <w:t xml:space="preserve"> calculation result</w:t>
+      </w:r>
+      <w:r>
+        <w:rPr>
+          <w:rFonts w:hint="eastAsia"/>
+        </w:rPr>
+        <w:t>(s),</w:t>
       </w:r>
       <w:bookmarkStart w:id="0" w:name="_GoBack"/>
       <w:bookmarkEnd w:id="0"/>
+      <w:r>
+        <w:rPr>
+          <w:rFonts w:hint="eastAsia"/>
+        </w:rPr>
+        <w:t xml:space="preserve"> and </w:t>
+      </w:r>
+      <w:proofErr w:type="spellStart"/>
+      <w:r>
+        <w:t>real_value</w:t>
+      </w:r>
+      <w:proofErr w:type="spellEnd"/>
+      <w:r>
+        <w:rPr>
+          <w:rFonts w:hint="eastAsia"/>
+        </w:rPr>
+        <w:t xml:space="preserve"> is the result(s) value from the MATLAB function, and err is the CORDIC error against to the </w:t>
+      </w:r>
+      <w:proofErr w:type="spellStart"/>
+      <w:r>
+        <w:t>real_value</w:t>
+      </w:r>
+      <w:proofErr w:type="spellEnd"/>
+      <w:r>
+        <w:rPr>
+          <w:rFonts w:hint="eastAsia"/>
+        </w:rPr>
+        <w:t>.</w:t>
+      </w:r>
+    </w:p>
+    <w:p>
+      <w:r>
+        <w:rPr>
+          <w:rFonts w:hint="eastAsia"/>
+        </w:rPr>
+        <w:t xml:space="preserve">After selection for constant K/K', initial values are selected considering parameter mode. There will be </w:t>
+      </w:r>
+      <w:r>
+        <w:rPr>
+          <w:rFonts w:hint="eastAsia"/>
+        </w:rPr>
+        <w:t>CORDIC calculations</w:t>
+      </w:r>
+      <w:r>
+        <w:rPr>
+          <w:rFonts w:hint="eastAsia"/>
+        </w:rPr>
+        <w:t>.</w:t>
+      </w:r>
     </w:p>
     <w:p/>
     <w:sectPr>

</xml_diff>